<commit_message>
Updated Lasten- and Pflichtenheft
</commit_message>
<xml_diff>
--- a/doc/Pflichtenheft.docx
+++ b/doc/Pflichtenheft.docx
@@ -118,7 +118,67 @@
                 <w:sz w:val="22"/>
                 <w:szCs w:val="22"/>
               </w:rPr>
-              <w:t>Nachdem das Spiel „Flappy Bird“ die Mengen fasziniert, in die Abhängigkeit und beschäftigt hat, ist es an der Zeit, dass die Welt eine neue Beschäftigung und damit eine Möglichkeit, einen Mangel an Hobbys zu beseitigen, erhält.</w:t>
+              <w:t xml:space="preserve">Nachdem das Spiel „Flappy Bird“ die Mengen fasziniert, in die Abhängigkeit </w:t>
+            </w:r>
+            <w:r>
+              <w:rPr>
+                <w:sz w:val="22"/>
+                <w:szCs w:val="22"/>
+              </w:rPr>
+              <w:t xml:space="preserve">getrieben </w:t>
+            </w:r>
+            <w:r>
+              <w:rPr>
+                <w:sz w:val="22"/>
+                <w:szCs w:val="22"/>
+              </w:rPr>
+              <w:t xml:space="preserve">und beschäftigt hat, ist es an der Zeit, dass die </w:t>
+            </w:r>
+            <w:r>
+              <w:rPr>
+                <w:sz w:val="22"/>
+                <w:szCs w:val="22"/>
+              </w:rPr>
+              <w:t>Menschheit</w:t>
+            </w:r>
+            <w:r>
+              <w:rPr>
+                <w:sz w:val="22"/>
+                <w:szCs w:val="22"/>
+              </w:rPr>
+              <w:t xml:space="preserve"> eine neue Beschäftigung und damit eine Möglichkeit, einen Mangel an Hobbys zu beseitigen, erhält.</w:t>
+            </w:r>
+          </w:p>
+          <w:p>
+            <w:pPr>
+              <w:pStyle w:val="style24"/>
+              <w:rPr>
+                <w:sz w:val="22"/>
+                <w:szCs w:val="22"/>
+              </w:rPr>
+            </w:pPr>
+            <w:r>
+              <w:rPr>
+                <w:sz w:val="22"/>
+                <w:szCs w:val="22"/>
+              </w:rPr>
+              <w:t>Es soll ein Tower Defense Spiel entwickelt werden, das die Massen</w:t>
+            </w:r>
+          </w:p>
+          <w:p>
+            <w:pPr>
+              <w:pStyle w:val="style24"/>
+              <w:rPr>
+                <w:sz w:val="22"/>
+                <w:szCs w:val="22"/>
+              </w:rPr>
+            </w:pPr>
+            <w:r>
+              <w:rPr>
+                <w:sz w:val="22"/>
+                <w:szCs w:val="22"/>
+              </w:rPr>
+              <w:t>begeistert.</w:t>
             </w:r>
           </w:p>
         </w:tc>
@@ -587,6 +647,26 @@
                 <w:szCs w:val="22"/>
               </w:rPr>
               <w:t>Spielspaß</w:t>
+            </w:r>
+          </w:p>
+          <w:p>
+            <w:pPr>
+              <w:pStyle w:val="style24"/>
+              <w:numPr>
+                <w:ilvl w:val="0"/>
+                <w:numId w:val="2"/>
+              </w:numPr>
+              <w:rPr>
+                <w:sz w:val="22"/>
+                <w:szCs w:val="22"/>
+              </w:rPr>
+            </w:pPr>
+            <w:r>
+              <w:rPr>
+                <w:sz w:val="22"/>
+                <w:szCs w:val="22"/>
+              </w:rPr>
+              <w:t>Wartbarkeit</w:t>
             </w:r>
           </w:p>
         </w:tc>
@@ -1157,6 +1237,55 @@
                 <w:sz w:val="22"/>
                 <w:szCs w:val="22"/>
               </w:rPr>
+              <w:t>Ziel ist die Entwicklung des Color-Defense für den PC, welches bis</w:t>
+            </w:r>
+          </w:p>
+          <w:p>
+            <w:pPr>
+              <w:pStyle w:val="style24"/>
+              <w:rPr>
+                <w:sz w:val="22"/>
+                <w:szCs w:val="22"/>
+              </w:rPr>
+            </w:pPr>
+            <w:r>
+              <w:rPr>
+                <w:sz w:val="22"/>
+                <w:szCs w:val="22"/>
+              </w:rPr>
+              <w:t>zum 23.06.2014 mit zehn Leveln und zwei unterschiedlichen</w:t>
+            </w:r>
+          </w:p>
+          <w:p>
+            <w:pPr>
+              <w:pStyle w:val="style24"/>
+              <w:rPr>
+                <w:sz w:val="22"/>
+                <w:szCs w:val="22"/>
+              </w:rPr>
+            </w:pPr>
+            <w:r>
+              <w:rPr>
+                <w:sz w:val="22"/>
+                <w:szCs w:val="22"/>
+              </w:rPr>
+              <w:t>Schwierigkeitsstufen ausgestattet einen möglichst breite Zielgruppe</w:t>
+            </w:r>
+          </w:p>
+          <w:p>
+            <w:pPr>
+              <w:pStyle w:val="style24"/>
+              <w:rPr>
+                <w:sz w:val="22"/>
+                <w:szCs w:val="22"/>
+              </w:rPr>
+            </w:pPr>
+            <w:r>
+              <w:rPr>
+                <w:sz w:val="22"/>
+                <w:szCs w:val="22"/>
+              </w:rPr>
+              <w:t>ansprechen soll.</w:t>
             </w:r>
           </w:p>
         </w:tc>
@@ -1602,7 +1731,22 @@
                 <w:sz w:val="22"/>
                 <w:szCs w:val="22"/>
               </w:rPr>
-              <w:t>(Haben wir eine Aufwandsplanung?)</w:t>
+              <w:t xml:space="preserve">(Work in </w:t>
+            </w:r>
+            <w:r>
+              <w:rPr>
+                <w:sz w:val="22"/>
+                <w:szCs w:val="22"/>
+                <w:lang w:val="en-US"/>
+              </w:rPr>
+              <w:t>process</w:t>
+            </w:r>
+            <w:r>
+              <w:rPr>
+                <w:sz w:val="22"/>
+                <w:szCs w:val="22"/>
+              </w:rPr>
+              <w:t>)</w:t>
             </w:r>
           </w:p>
         </w:tc>
@@ -1788,7 +1932,7 @@
                 <w:sz w:val="22"/>
                 <w:szCs w:val="22"/>
               </w:rPr>
-              <w:t>(keine)</w:t>
+              <w:t>(Work in process)</w:t>
             </w:r>
           </w:p>
         </w:tc>

</xml_diff>